<commit_message>
Renamed, added several docs in Design.
</commit_message>
<xml_diff>
--- a/[00] Resources/[05] Documents/ICT Project Guidance - Design - DataHubs [DRAFT].docx
+++ b/[00] Resources/[05] Documents/ICT Project Guidance - Design - DataHubs [DRAFT].docx
@@ -21,38 +21,6 @@
       </w:pPr>
       <w:r>
         <w:t>Data Hubs</w:t>
-      </w:r>
-    </w:p>
-    <w:p>
-      <w:pPr>
-        <w:pStyle w:val="NotContents-Heading3"/>
-        <w:rPr>
-          <w:vanish/>
-          <w:specVanish/>
-        </w:rPr>
-      </w:pPr>
-      <w:r>
-        <w:t>Author:</w:t>
-      </w:r>
-      <w:r>
-        <w:t xml:space="preserve"> </w:t>
-      </w:r>
-    </w:p>
-    <w:p>
-      <w:pPr>
-        <w:pStyle w:val="BodyText"/>
-      </w:pPr>
-      <w:r>
-        <w:t xml:space="preserve"> </w:t>
-      </w:r>
-      <w:r>
-        <w:t>Sky Sigal</w:t>
-      </w:r>
-      <w:r>
-        <w:t xml:space="preserve">, </w:t>
-      </w:r>
-      <w:r>
-        <w:t>Solution Architect</w:t>
       </w:r>
     </w:p>
     <w:p>
@@ -1542,14 +1510,27 @@
       <w:r>
         <w:t xml:space="preserve">Figure </w:t>
       </w:r>
-      <w:fldSimple w:instr=" SEQ Figure \* ARABIC ">
-        <w:r>
-          <w:rPr>
-            <w:noProof/>
-          </w:rPr>
-          <w:t>1</w:t>
-        </w:r>
-      </w:fldSimple>
+      <w:r>
+        <w:fldChar w:fldCharType="begin"/>
+      </w:r>
+      <w:r>
+        <w:instrText xml:space="preserve"> SEQ Figure \* ARABIC </w:instrText>
+      </w:r>
+      <w:r>
+        <w:fldChar w:fldCharType="separate"/>
+      </w:r>
+      <w:r>
+        <w:rPr>
+          <w:noProof/>
+        </w:rPr>
+        <w:t>1</w:t>
+      </w:r>
+      <w:r>
+        <w:rPr>
+          <w:noProof/>
+        </w:rPr>
+        <w:fldChar w:fldCharType="end"/>
+      </w:r>
       <w:r>
         <w:t>: TODO Image</w:t>
       </w:r>
@@ -1853,9 +1834,34 @@
     </w:p>
     <w:p>
       <w:pPr>
+        <w:rPr>
+          <w:vanish/>
+          <w:specVanish/>
+        </w:rPr>
+      </w:pPr>
+      <w:bookmarkStart w:id="15" w:name="_Toc145929580"/>
+      <w:r>
+        <w:t>Author:</w:t>
+      </w:r>
+      <w:r>
+        <w:t xml:space="preserve"> </w:t>
+      </w:r>
+    </w:p>
+    <w:p>
+      <w:r>
+        <w:t xml:space="preserve"> </w:t>
+      </w:r>
+      <w:r>
+        <w:t>Sky</w:t>
+      </w:r>
+      <w:r>
+        <w:t xml:space="preserve"> Sigal, Solution Architect</w:t>
+      </w:r>
+    </w:p>
+    <w:p>
+      <w:pPr>
         <w:pStyle w:val="Heading3"/>
       </w:pPr>
-      <w:bookmarkStart w:id="15" w:name="_Toc145929580"/>
       <w:r>
         <w:t>Images</w:t>
       </w:r>
@@ -2343,15 +2349,7 @@
       </w:pPr>
       <w:bookmarkStart w:id="23" w:name="_Hlk145229490"/>
       <w:r>
-        <w:t>Diagrams are developed for a wide audience. Unless specifically for a technical audience, where the use of industry standard diagram types (</w:t>
-      </w:r>
-      <w:proofErr w:type="spellStart"/>
-      <w:r>
-        <w:t>Archimate</w:t>
-      </w:r>
-      <w:proofErr w:type="spellEnd"/>
-      <w:r>
-        <w:t>, UML, C4), is appropriate, diagrams are developed as simple “box &amp; line” monochrome diagrams.</w:t>
+        <w:t>Diagrams are developed for a wide audience. Unless specifically for a technical audience, where the use of industry standard diagram types (Archimate, UML, C4), is appropriate, diagrams are developed as simple “box &amp; line” monochrome diagrams.</w:t>
       </w:r>
     </w:p>
     <w:p>
@@ -2361,6 +2359,7 @@
       <w:bookmarkStart w:id="24" w:name="_Toc145929587"/>
       <w:bookmarkEnd w:id="23"/>
       <w:r>
+        <w:lastRenderedPageBreak/>
         <w:t>Terms</w:t>
       </w:r>
       <w:bookmarkEnd w:id="24"/>
@@ -2382,7 +2381,6 @@
         </w:rPr>
       </w:pPr>
       <w:r>
-        <w:lastRenderedPageBreak/>
         <w:t xml:space="preserve">Data Hub </w:t>
       </w:r>
     </w:p>
@@ -2393,11 +2391,9 @@
       <w:r>
         <w:t xml:space="preserve">: </w:t>
       </w:r>
-      <w:proofErr w:type="spellStart"/>
-      <w:r>
-        <w:t>center</w:t>
-      </w:r>
-      <w:proofErr w:type="spellEnd"/>
+      <w:r>
+        <w:t>centre</w:t>
+      </w:r>
       <w:r>
         <w:t xml:space="preserve"> of data exchange between disparate systems that adds security, data quality, value and provides it via a standard API. Differs from an operational system (as not constrained to operational information of a single system), a data warehouse (as not for integrated information), data lakes (as not for unhomogenised data).</w:t>
       </w:r>
@@ -6060,15 +6056,6 @@
 </file>
 
 <file path=customXml/item1.xml><?xml version="1.0" encoding="utf-8"?>
-<?mso-contentType ?>
-<FormTemplates xmlns="http://schemas.microsoft.com/sharepoint/v3/contenttype/forms">
-  <Display>DocumentLibraryForm</Display>
-  <Edit>DocumentLibraryForm</Edit>
-  <New>DocumentLibraryForm</New>
-</FormTemplates>
-</file>
-
-<file path=customXml/item2.xml><?xml version="1.0" encoding="utf-8"?>
 <ct:contentTypeSchema xmlns:ct="http://schemas.microsoft.com/office/2006/metadata/contentType" xmlns:ma="http://schemas.microsoft.com/office/2006/metadata/properties/metaAttributes" ct:_="" ma:_="" ma:contentTypeName="Document" ma:contentTypeID="0x010100B480C2AAFAD0314B93110FBA94AF803E" ma:contentTypeVersion="19" ma:contentTypeDescription="Create a new document." ma:contentTypeScope="" ma:versionID="74a3b9bfef33761f57034edf28b9506d">
   <xsd:schema xmlns:xsd="http://www.w3.org/2001/XMLSchema" xmlns:xs="http://www.w3.org/2001/XMLSchema" xmlns:p="http://schemas.microsoft.com/office/2006/metadata/properties" xmlns:ns1="http://schemas.microsoft.com/sharepoint/v3" xmlns:ns2="139127ee-9518-45d9-9514-77dc8f273ced" xmlns:ns3="e1b0dd96-a81d-477c-8ece-ee9c4f66c737" xmlns:ns4="d267a1a7-8edd-4111-a118-4a206d87cecc" targetNamespace="http://schemas.microsoft.com/office/2006/metadata/properties" ma:root="true" ma:fieldsID="ffc9e1ae2e65d33f32ce329a3d87134b" ns1:_="" ns2:_="" ns3:_="" ns4:_="">
     <xsd:import namespace="http://schemas.microsoft.com/sharepoint/v3"/>
@@ -6366,8 +6353,34 @@
 </ct:contentTypeSchema>
 </file>
 
+<file path=customXml/item2.xml><?xml version="1.0" encoding="utf-8"?>
+<?mso-contentType ?>
+<FormTemplates xmlns="http://schemas.microsoft.com/sharepoint/v3/contenttype/forms">
+  <Display>DocumentLibraryForm</Display>
+  <Edit>DocumentLibraryForm</Edit>
+  <New>DocumentLibraryForm</New>
+</FormTemplates>
+</file>
+
 <file path=customXml/item3.xml><?xml version="1.0" encoding="utf-8"?>
-<b:Sources xmlns:b="http://schemas.openxmlformats.org/officeDocument/2006/bibliography" xmlns="http://schemas.openxmlformats.org/officeDocument/2006/bibliography" SelectedStyle="\APASixthEditionOfficeOnline.xsl" StyleName="APA" Version="6"/>
+<p:properties xmlns:p="http://schemas.microsoft.com/office/2006/metadata/properties" xmlns:xsi="http://www.w3.org/2001/XMLSchema-instance" xmlns:pc="http://schemas.microsoft.com/office/infopath/2007/PartnerControls">
+  <documentManagement>
+    <_ip_UnifiedCompliancePolicyProperties xmlns="http://schemas.microsoft.com/sharepoint/v3" xsi:nil="true"/>
+    <_ip_UnifiedCompliancePolicyUIAction xmlns="http://schemas.microsoft.com/sharepoint/v3" xsi:nil="true"/>
+    <lcf76f155ced4ddcb4097134ff3c332f xmlns="139127ee-9518-45d9-9514-77dc8f273ced">
+      <Terms xmlns="http://schemas.microsoft.com/office/infopath/2007/PartnerControls"/>
+    </lcf76f155ced4ddcb4097134ff3c332f>
+    <_x0020_ xmlns="139127ee-9518-45d9-9514-77dc8f273ced" xsi:nil="true"/>
+    <DateandTime xmlns="139127ee-9518-45d9-9514-77dc8f273ced" xsi:nil="true"/>
+    <Comment xmlns="139127ee-9518-45d9-9514-77dc8f273ced" xsi:nil="true"/>
+    <TaxCatchAll xmlns="d267a1a7-8edd-4111-a118-4a206d87cecc" xsi:nil="true"/>
+    <_dlc_DocId xmlns="e1b0dd96-a81d-477c-8ece-ee9c4f66c737">MOED-597021718-2941</_dlc_DocId>
+    <_dlc_DocIdUrl xmlns="e1b0dd96-a81d-477c-8ece-ee9c4f66c737">
+      <Url>https://educationgovtnz.sharepoint.com/sites/GRPMoEICTTPHMStrengtheningCyberSecurityandDigitalServicesinK/_layouts/15/DocIdRedir.aspx?ID=MOED-597021718-2941</Url>
+      <Description>MOED-597021718-2941</Description>
+    </_dlc_DocIdUrl>
+  </documentManagement>
+</p:properties>
 </file>
 
 <file path=customXml/item4.xml><?xml version="1.0" encoding="utf-8"?>
@@ -6421,35 +6434,10 @@
 </file>
 
 <file path=customXml/item5.xml><?xml version="1.0" encoding="utf-8"?>
-<p:properties xmlns:p="http://schemas.microsoft.com/office/2006/metadata/properties" xmlns:xsi="http://www.w3.org/2001/XMLSchema-instance" xmlns:pc="http://schemas.microsoft.com/office/infopath/2007/PartnerControls">
-  <documentManagement>
-    <_ip_UnifiedCompliancePolicyProperties xmlns="http://schemas.microsoft.com/sharepoint/v3" xsi:nil="true"/>
-    <_ip_UnifiedCompliancePolicyUIAction xmlns="http://schemas.microsoft.com/sharepoint/v3" xsi:nil="true"/>
-    <lcf76f155ced4ddcb4097134ff3c332f xmlns="139127ee-9518-45d9-9514-77dc8f273ced">
-      <Terms xmlns="http://schemas.microsoft.com/office/infopath/2007/PartnerControls"/>
-    </lcf76f155ced4ddcb4097134ff3c332f>
-    <_x0020_ xmlns="139127ee-9518-45d9-9514-77dc8f273ced" xsi:nil="true"/>
-    <DateandTime xmlns="139127ee-9518-45d9-9514-77dc8f273ced" xsi:nil="true"/>
-    <Comment xmlns="139127ee-9518-45d9-9514-77dc8f273ced" xsi:nil="true"/>
-    <TaxCatchAll xmlns="d267a1a7-8edd-4111-a118-4a206d87cecc" xsi:nil="true"/>
-    <_dlc_DocId xmlns="e1b0dd96-a81d-477c-8ece-ee9c4f66c737">MOED-597021718-2941</_dlc_DocId>
-    <_dlc_DocIdUrl xmlns="e1b0dd96-a81d-477c-8ece-ee9c4f66c737">
-      <Url>https://educationgovtnz.sharepoint.com/sites/GRPMoEICTTPHMStrengtheningCyberSecurityandDigitalServicesinK/_layouts/15/DocIdRedir.aspx?ID=MOED-597021718-2941</Url>
-      <Description>MOED-597021718-2941</Description>
-    </_dlc_DocIdUrl>
-  </documentManagement>
-</p:properties>
+<b:Sources xmlns:b="http://schemas.openxmlformats.org/officeDocument/2006/bibliography" xmlns="http://schemas.openxmlformats.org/officeDocument/2006/bibliography" SelectedStyle="\APASixthEditionOfficeOnline.xsl" StyleName="APA" Version="6"/>
 </file>
 
 <file path=customXml/itemProps1.xml><?xml version="1.0" encoding="utf-8"?>
-<ds:datastoreItem xmlns:ds="http://schemas.openxmlformats.org/officeDocument/2006/customXml" ds:itemID="{9834B279-DC96-488F-99E8-C29601DFA13D}">
-  <ds:schemaRefs>
-    <ds:schemaRef ds:uri="http://schemas.microsoft.com/sharepoint/v3/contenttype/forms"/>
-  </ds:schemaRefs>
-</ds:datastoreItem>
-</file>
-
-<file path=customXml/itemProps2.xml><?xml version="1.0" encoding="utf-8"?>
 <ds:datastoreItem xmlns:ds="http://schemas.openxmlformats.org/officeDocument/2006/customXml" ds:itemID="{A92CC428-19C8-41A4-8077-F0319381BD4C}">
   <ds:schemaRefs>
     <ds:schemaRef ds:uri="http://schemas.microsoft.com/office/2006/metadata/contentType"/>
@@ -6470,10 +6458,23 @@
 </ds:datastoreItem>
 </file>
 
+<file path=customXml/itemProps2.xml><?xml version="1.0" encoding="utf-8"?>
+<ds:datastoreItem xmlns:ds="http://schemas.openxmlformats.org/officeDocument/2006/customXml" ds:itemID="{9834B279-DC96-488F-99E8-C29601DFA13D}">
+  <ds:schemaRefs>
+    <ds:schemaRef ds:uri="http://schemas.microsoft.com/sharepoint/v3/contenttype/forms"/>
+  </ds:schemaRefs>
+</ds:datastoreItem>
+</file>
+
 <file path=customXml/itemProps3.xml><?xml version="1.0" encoding="utf-8"?>
-<ds:datastoreItem xmlns:ds="http://schemas.openxmlformats.org/officeDocument/2006/customXml" ds:itemID="{B5E2C1A7-32A2-494A-B871-83CBA7258EA8}">
+<ds:datastoreItem xmlns:ds="http://schemas.openxmlformats.org/officeDocument/2006/customXml" ds:itemID="{6702286D-F273-4089-9CAA-235928BAA15D}">
   <ds:schemaRefs>
-    <ds:schemaRef ds:uri="http://schemas.openxmlformats.org/officeDocument/2006/bibliography"/>
+    <ds:schemaRef ds:uri="http://schemas.microsoft.com/office/2006/metadata/properties"/>
+    <ds:schemaRef ds:uri="http://schemas.microsoft.com/office/infopath/2007/PartnerControls"/>
+    <ds:schemaRef ds:uri="http://schemas.microsoft.com/sharepoint/v3"/>
+    <ds:schemaRef ds:uri="139127ee-9518-45d9-9514-77dc8f273ced"/>
+    <ds:schemaRef ds:uri="d267a1a7-8edd-4111-a118-4a206d87cecc"/>
+    <ds:schemaRef ds:uri="e1b0dd96-a81d-477c-8ece-ee9c4f66c737"/>
   </ds:schemaRefs>
 </ds:datastoreItem>
 </file>
@@ -6487,14 +6488,9 @@
 </file>
 
 <file path=customXml/itemProps5.xml><?xml version="1.0" encoding="utf-8"?>
-<ds:datastoreItem xmlns:ds="http://schemas.openxmlformats.org/officeDocument/2006/customXml" ds:itemID="{6702286D-F273-4089-9CAA-235928BAA15D}">
+<ds:datastoreItem xmlns:ds="http://schemas.openxmlformats.org/officeDocument/2006/customXml" ds:itemID="{B5E2C1A7-32A2-494A-B871-83CBA7258EA8}">
   <ds:schemaRefs>
-    <ds:schemaRef ds:uri="http://schemas.microsoft.com/office/2006/metadata/properties"/>
-    <ds:schemaRef ds:uri="http://schemas.microsoft.com/office/infopath/2007/PartnerControls"/>
-    <ds:schemaRef ds:uri="http://schemas.microsoft.com/sharepoint/v3"/>
-    <ds:schemaRef ds:uri="139127ee-9518-45d9-9514-77dc8f273ced"/>
-    <ds:schemaRef ds:uri="d267a1a7-8edd-4111-a118-4a206d87cecc"/>
-    <ds:schemaRef ds:uri="e1b0dd96-a81d-477c-8ece-ee9c4f66c737"/>
+    <ds:schemaRef ds:uri="http://schemas.openxmlformats.org/officeDocument/2006/bibliography"/>
   </ds:schemaRefs>
 </ds:datastoreItem>
 </file>
</xml_diff>